<commit_message>
Fixed some bugs and specified plotting range
</commit_message>
<xml_diff>
--- a/docs/Summary_results.docx
+++ b/docs/Summary_results.docx
@@ -83,7 +83,7 @@
         <w:t xml:space="preserve"> </w:t>
       </w:r>
       <w:r>
-        <w:t xml:space="preserve">22</w:t>
+        <w:t xml:space="preserve">26</w:t>
       </w:r>
       <w:r>
         <w:t xml:space="preserve"> </w:t>
@@ -252,10 +252,10 @@
       <w:pPr>
         <w:pStyle w:val="Heading3"/>
       </w:pPr>
-      <w:bookmarkStart w:id="25" w:name="new-infections-and-incidence"/>
+      <w:bookmarkStart w:id="25" w:name="prevalence"/>
       <w:bookmarkEnd w:id="25"/>
       <w:r>
-        <w:t xml:space="preserve">New infections and incidence</w:t>
+        <w:t xml:space="preserve">Prevalence</w:t>
       </w:r>
     </w:p>
     <w:p>
@@ -272,7 +272,7 @@
         <w:t xml:space="preserve"> </w:t>
       </w:r>
       <w:r>
-        <w:t xml:space="preserve">- New infections by age group.</w:t>
+        <w:t xml:space="preserve">- Total number of people infected with HBV over time.</w:t>
       </w:r>
     </w:p>
     <w:p>
@@ -336,7 +336,7 @@
         <w:t xml:space="preserve"> </w:t>
       </w:r>
       <w:r>
-        <w:t xml:space="preserve">- Incidence per 100,000 people by age group.</w:t>
+        <w:t xml:space="preserve">- Overall population prevalence over time.</w:t>
       </w:r>
     </w:p>
     <w:p>
@@ -388,17 +388,7 @@
     </w:p>
     <w:p>
       <w:pPr>
-        <w:pStyle w:val="Heading3"/>
-      </w:pPr>
-      <w:bookmarkStart w:id="28" w:name="prevalence"/>
-      <w:bookmarkEnd w:id="28"/>
-      <w:r>
-        <w:t xml:space="preserve">Prevalence</w:t>
-      </w:r>
-    </w:p>
-    <w:p>
-      <w:pPr>
-        <w:pStyle w:val="FirstParagraph"/>
+        <w:pStyle w:val="BodyText"/>
       </w:pPr>
       <w:r>
         <w:rPr>
@@ -410,7 +400,7 @@
         <w:t xml:space="preserve"> </w:t>
       </w:r>
       <w:r>
-        <w:t xml:space="preserve">- Number of people in each stage of infection by age_group.</w:t>
+        <w:t xml:space="preserve">- Number of people infected with HBV over time by age group.</w:t>
       </w:r>
     </w:p>
     <w:p>
@@ -428,6 +418,70 @@
                 <pic:pic>
                   <pic:nvPicPr>
                     <pic:cNvPr descr="3-SummaryResults_files/figure-docx/Insert%20figure%205-1.png" id="0" name="Picture"/>
+                    <pic:cNvPicPr>
+                      <a:picLocks noChangeArrowheads="1" noChangeAspect="1"/>
+                    </pic:cNvPicPr>
+                  </pic:nvPicPr>
+                  <pic:blipFill>
+                    <a:blip r:embed="rId28"/>
+                    <a:stretch>
+                      <a:fillRect/>
+                    </a:stretch>
+                  </pic:blipFill>
+                  <pic:spPr bwMode="auto">
+                    <a:xfrm>
+                      <a:off x="0" y="0"/>
+                      <a:ext cx="4610100" cy="3695700"/>
+                    </a:xfrm>
+                    <a:prstGeom prst="rect">
+                      <a:avLst/>
+                    </a:prstGeom>
+                    <a:noFill/>
+                    <a:ln w="9525">
+                      <a:noFill/>
+                      <a:headEnd/>
+                      <a:tailEnd/>
+                    </a:ln>
+                  </pic:spPr>
+                </pic:pic>
+              </a:graphicData>
+            </a:graphic>
+          </wp:inline>
+        </w:drawing>
+      </w:r>
+    </w:p>
+    <w:p>
+      <w:pPr>
+        <w:pStyle w:val="BodyText"/>
+      </w:pPr>
+      <w:r>
+        <w:rPr>
+          <w:b/>
+        </w:rPr>
+        <w:t xml:space="preserve">Figure 6</w:t>
+      </w:r>
+      <w:r>
+        <w:t xml:space="preserve"> </w:t>
+      </w:r>
+      <w:r>
+        <w:t xml:space="preserve">- HBV prevalence by age group over time.</w:t>
+      </w:r>
+    </w:p>
+    <w:p>
+      <w:pPr>
+        <w:pStyle w:val="BodyText"/>
+      </w:pPr>
+      <w:r>
+        <w:drawing>
+          <wp:inline>
+            <wp:extent cx="4610100" cy="3695700"/>
+            <wp:effectExtent b="0" l="0" r="0" t="0"/>
+            <wp:docPr descr="" id="1" name="Picture"/>
+            <a:graphic>
+              <a:graphicData uri="http://schemas.openxmlformats.org/drawingml/2006/picture">
+                <pic:pic>
+                  <pic:nvPicPr>
+                    <pic:cNvPr descr="3-SummaryResults_files/figure-docx/Insert%20figure%206-1.png" id="0" name="Picture"/>
                     <pic:cNvPicPr>
                       <a:picLocks noChangeArrowheads="1" noChangeAspect="1"/>
                     </pic:cNvPicPr>
@@ -460,6 +514,622 @@
         </w:drawing>
       </w:r>
     </w:p>
+    <w:p>
+      <w:pPr>
+        <w:pStyle w:val="BodyText"/>
+      </w:pPr>
+      <w:r>
+        <w:rPr>
+          <w:b/>
+        </w:rPr>
+        <w:t xml:space="preserve">Figure 7</w:t>
+      </w:r>
+      <w:r>
+        <w:t xml:space="preserve"> </w:t>
+      </w:r>
+      <w:r>
+        <w:t xml:space="preserve">- Number of people in each stage of infection by age_group.</w:t>
+      </w:r>
+    </w:p>
+    <w:p>
+      <w:pPr>
+        <w:pStyle w:val="BodyText"/>
+      </w:pPr>
+      <w:r>
+        <w:drawing>
+          <wp:inline>
+            <wp:extent cx="4610100" cy="3695700"/>
+            <wp:effectExtent b="0" l="0" r="0" t="0"/>
+            <wp:docPr descr="" id="1" name="Picture"/>
+            <a:graphic>
+              <a:graphicData uri="http://schemas.openxmlformats.org/drawingml/2006/picture">
+                <pic:pic>
+                  <pic:nvPicPr>
+                    <pic:cNvPr descr="3-SummaryResults_files/figure-docx/Insert%20figure%207-1.png" id="0" name="Picture"/>
+                    <pic:cNvPicPr>
+                      <a:picLocks noChangeArrowheads="1" noChangeAspect="1"/>
+                    </pic:cNvPicPr>
+                  </pic:nvPicPr>
+                  <pic:blipFill>
+                    <a:blip r:embed="rId30"/>
+                    <a:stretch>
+                      <a:fillRect/>
+                    </a:stretch>
+                  </pic:blipFill>
+                  <pic:spPr bwMode="auto">
+                    <a:xfrm>
+                      <a:off x="0" y="0"/>
+                      <a:ext cx="4610100" cy="3695700"/>
+                    </a:xfrm>
+                    <a:prstGeom prst="rect">
+                      <a:avLst/>
+                    </a:prstGeom>
+                    <a:noFill/>
+                    <a:ln w="9525">
+                      <a:noFill/>
+                      <a:headEnd/>
+                      <a:tailEnd/>
+                    </a:ln>
+                  </pic:spPr>
+                </pic:pic>
+              </a:graphicData>
+            </a:graphic>
+          </wp:inline>
+        </w:drawing>
+      </w:r>
+    </w:p>
+    <w:p>
+      <w:pPr>
+        <w:pStyle w:val="Heading3"/>
+      </w:pPr>
+      <w:bookmarkStart w:id="31" w:name="new-infections-and-incidence"/>
+      <w:bookmarkEnd w:id="31"/>
+      <w:r>
+        <w:t xml:space="preserve">New infections and incidence</w:t>
+      </w:r>
+    </w:p>
+    <w:p>
+      <w:pPr>
+        <w:pStyle w:val="FirstParagraph"/>
+      </w:pPr>
+      <w:r>
+        <w:rPr>
+          <w:b/>
+        </w:rPr>
+        <w:t xml:space="preserve">Figure 8</w:t>
+      </w:r>
+      <w:r>
+        <w:t xml:space="preserve"> </w:t>
+      </w:r>
+      <w:r>
+        <w:t xml:space="preserve">- Total number of new HBV infections.</w:t>
+      </w:r>
+    </w:p>
+    <w:p>
+      <w:pPr>
+        <w:pStyle w:val="BodyText"/>
+      </w:pPr>
+      <w:r>
+        <w:drawing>
+          <wp:inline>
+            <wp:extent cx="4610100" cy="3695700"/>
+            <wp:effectExtent b="0" l="0" r="0" t="0"/>
+            <wp:docPr descr="" id="1" name="Picture"/>
+            <a:graphic>
+              <a:graphicData uri="http://schemas.openxmlformats.org/drawingml/2006/picture">
+                <pic:pic>
+                  <pic:nvPicPr>
+                    <pic:cNvPr descr="3-SummaryResults_files/figure-docx/Insert%20figure%208-1.png" id="0" name="Picture"/>
+                    <pic:cNvPicPr>
+                      <a:picLocks noChangeArrowheads="1" noChangeAspect="1"/>
+                    </pic:cNvPicPr>
+                  </pic:nvPicPr>
+                  <pic:blipFill>
+                    <a:blip r:embed="rId32"/>
+                    <a:stretch>
+                      <a:fillRect/>
+                    </a:stretch>
+                  </pic:blipFill>
+                  <pic:spPr bwMode="auto">
+                    <a:xfrm>
+                      <a:off x="0" y="0"/>
+                      <a:ext cx="4610100" cy="3695700"/>
+                    </a:xfrm>
+                    <a:prstGeom prst="rect">
+                      <a:avLst/>
+                    </a:prstGeom>
+                    <a:noFill/>
+                    <a:ln w="9525">
+                      <a:noFill/>
+                      <a:headEnd/>
+                      <a:tailEnd/>
+                    </a:ln>
+                  </pic:spPr>
+                </pic:pic>
+              </a:graphicData>
+            </a:graphic>
+          </wp:inline>
+        </w:drawing>
+      </w:r>
+    </w:p>
+    <w:p>
+      <w:pPr>
+        <w:pStyle w:val="BodyText"/>
+      </w:pPr>
+      <w:r>
+        <w:rPr>
+          <w:b/>
+        </w:rPr>
+        <w:t xml:space="preserve">Figure 9</w:t>
+      </w:r>
+      <w:r>
+        <w:t xml:space="preserve"> </w:t>
+      </w:r>
+      <w:r>
+        <w:t xml:space="preserve">- Number of new HBV infections by age group.</w:t>
+      </w:r>
+    </w:p>
+    <w:p>
+      <w:pPr>
+        <w:pStyle w:val="BodyText"/>
+      </w:pPr>
+      <w:r>
+        <w:drawing>
+          <wp:inline>
+            <wp:extent cx="4610100" cy="3695700"/>
+            <wp:effectExtent b="0" l="0" r="0" t="0"/>
+            <wp:docPr descr="" id="1" name="Picture"/>
+            <a:graphic>
+              <a:graphicData uri="http://schemas.openxmlformats.org/drawingml/2006/picture">
+                <pic:pic>
+                  <pic:nvPicPr>
+                    <pic:cNvPr descr="3-SummaryResults_files/figure-docx/Insert%20figure%209-1.png" id="0" name="Picture"/>
+                    <pic:cNvPicPr>
+                      <a:picLocks noChangeArrowheads="1" noChangeAspect="1"/>
+                    </pic:cNvPicPr>
+                  </pic:nvPicPr>
+                  <pic:blipFill>
+                    <a:blip r:embed="rId33"/>
+                    <a:stretch>
+                      <a:fillRect/>
+                    </a:stretch>
+                  </pic:blipFill>
+                  <pic:spPr bwMode="auto">
+                    <a:xfrm>
+                      <a:off x="0" y="0"/>
+                      <a:ext cx="4610100" cy="3695700"/>
+                    </a:xfrm>
+                    <a:prstGeom prst="rect">
+                      <a:avLst/>
+                    </a:prstGeom>
+                    <a:noFill/>
+                    <a:ln w="9525">
+                      <a:noFill/>
+                      <a:headEnd/>
+                      <a:tailEnd/>
+                    </a:ln>
+                  </pic:spPr>
+                </pic:pic>
+              </a:graphicData>
+            </a:graphic>
+          </wp:inline>
+        </w:drawing>
+      </w:r>
+    </w:p>
+    <w:p>
+      <w:pPr>
+        <w:pStyle w:val="BodyText"/>
+      </w:pPr>
+      <w:r>
+        <w:rPr>
+          <w:b/>
+        </w:rPr>
+        <w:t xml:space="preserve">Figure 10</w:t>
+      </w:r>
+      <w:r>
+        <w:t xml:space="preserve"> </w:t>
+      </w:r>
+      <w:r>
+        <w:t xml:space="preserve">- Overall incidence per 100,000 people.</w:t>
+      </w:r>
+    </w:p>
+    <w:p>
+      <w:pPr>
+        <w:pStyle w:val="BodyText"/>
+      </w:pPr>
+      <w:r>
+        <w:drawing>
+          <wp:inline>
+            <wp:extent cx="4610100" cy="3695700"/>
+            <wp:effectExtent b="0" l="0" r="0" t="0"/>
+            <wp:docPr descr="" id="1" name="Picture"/>
+            <a:graphic>
+              <a:graphicData uri="http://schemas.openxmlformats.org/drawingml/2006/picture">
+                <pic:pic>
+                  <pic:nvPicPr>
+                    <pic:cNvPr descr="3-SummaryResults_files/figure-docx/Insert%20figure%2010-1.png" id="0" name="Picture"/>
+                    <pic:cNvPicPr>
+                      <a:picLocks noChangeArrowheads="1" noChangeAspect="1"/>
+                    </pic:cNvPicPr>
+                  </pic:nvPicPr>
+                  <pic:blipFill>
+                    <a:blip r:embed="rId34"/>
+                    <a:stretch>
+                      <a:fillRect/>
+                    </a:stretch>
+                  </pic:blipFill>
+                  <pic:spPr bwMode="auto">
+                    <a:xfrm>
+                      <a:off x="0" y="0"/>
+                      <a:ext cx="4610100" cy="3695700"/>
+                    </a:xfrm>
+                    <a:prstGeom prst="rect">
+                      <a:avLst/>
+                    </a:prstGeom>
+                    <a:noFill/>
+                    <a:ln w="9525">
+                      <a:noFill/>
+                      <a:headEnd/>
+                      <a:tailEnd/>
+                    </a:ln>
+                  </pic:spPr>
+                </pic:pic>
+              </a:graphicData>
+            </a:graphic>
+          </wp:inline>
+        </w:drawing>
+      </w:r>
+    </w:p>
+    <w:p>
+      <w:pPr>
+        <w:pStyle w:val="BodyText"/>
+      </w:pPr>
+      <w:r>
+        <w:rPr>
+          <w:b/>
+        </w:rPr>
+        <w:t xml:space="preserve">Figure 11</w:t>
+      </w:r>
+      <w:r>
+        <w:t xml:space="preserve"> </w:t>
+      </w:r>
+      <w:r>
+        <w:t xml:space="preserve">- Incidence per 100,000 people by age group.</w:t>
+      </w:r>
+    </w:p>
+    <w:p>
+      <w:pPr>
+        <w:pStyle w:val="BodyText"/>
+      </w:pPr>
+      <w:r>
+        <w:drawing>
+          <wp:inline>
+            <wp:extent cx="4610100" cy="3695700"/>
+            <wp:effectExtent b="0" l="0" r="0" t="0"/>
+            <wp:docPr descr="" id="1" name="Picture"/>
+            <a:graphic>
+              <a:graphicData uri="http://schemas.openxmlformats.org/drawingml/2006/picture">
+                <pic:pic>
+                  <pic:nvPicPr>
+                    <pic:cNvPr descr="3-SummaryResults_files/figure-docx/Insert%20figure%2011-1.png" id="0" name="Picture"/>
+                    <pic:cNvPicPr>
+                      <a:picLocks noChangeArrowheads="1" noChangeAspect="1"/>
+                    </pic:cNvPicPr>
+                  </pic:nvPicPr>
+                  <pic:blipFill>
+                    <a:blip r:embed="rId35"/>
+                    <a:stretch>
+                      <a:fillRect/>
+                    </a:stretch>
+                  </pic:blipFill>
+                  <pic:spPr bwMode="auto">
+                    <a:xfrm>
+                      <a:off x="0" y="0"/>
+                      <a:ext cx="4610100" cy="3695700"/>
+                    </a:xfrm>
+                    <a:prstGeom prst="rect">
+                      <a:avLst/>
+                    </a:prstGeom>
+                    <a:noFill/>
+                    <a:ln w="9525">
+                      <a:noFill/>
+                      <a:headEnd/>
+                      <a:tailEnd/>
+                    </a:ln>
+                  </pic:spPr>
+                </pic:pic>
+              </a:graphicData>
+            </a:graphic>
+          </wp:inline>
+        </w:drawing>
+      </w:r>
+    </w:p>
+    <w:p>
+      <w:pPr>
+        <w:pStyle w:val="Heading3"/>
+      </w:pPr>
+      <w:bookmarkStart w:id="36" w:name="hbv-treatment"/>
+      <w:bookmarkEnd w:id="36"/>
+      <w:r>
+        <w:t xml:space="preserve">HBV Treatment</w:t>
+      </w:r>
+    </w:p>
+    <w:p>
+      <w:pPr>
+        <w:pStyle w:val="FirstParagraph"/>
+      </w:pPr>
+      <w:r>
+        <w:rPr>
+          <w:b/>
+        </w:rPr>
+        <w:t xml:space="preserve">Figure 12</w:t>
+      </w:r>
+      <w:r>
+        <w:t xml:space="preserve"> </w:t>
+      </w:r>
+      <w:r>
+        <w:t xml:space="preserve">- Total number of people initiating treatment per year.</w:t>
+      </w:r>
+    </w:p>
+    <w:p>
+      <w:pPr>
+        <w:pStyle w:val="BodyText"/>
+      </w:pPr>
+      <w:r>
+        <w:drawing>
+          <wp:inline>
+            <wp:extent cx="4610100" cy="3695700"/>
+            <wp:effectExtent b="0" l="0" r="0" t="0"/>
+            <wp:docPr descr="" id="1" name="Picture"/>
+            <a:graphic>
+              <a:graphicData uri="http://schemas.openxmlformats.org/drawingml/2006/picture">
+                <pic:pic>
+                  <pic:nvPicPr>
+                    <pic:cNvPr descr="3-SummaryResults_files/figure-docx/Insert%20figure%2012-1.png" id="0" name="Picture"/>
+                    <pic:cNvPicPr>
+                      <a:picLocks noChangeArrowheads="1" noChangeAspect="1"/>
+                    </pic:cNvPicPr>
+                  </pic:nvPicPr>
+                  <pic:blipFill>
+                    <a:blip r:embed="rId37"/>
+                    <a:stretch>
+                      <a:fillRect/>
+                    </a:stretch>
+                  </pic:blipFill>
+                  <pic:spPr bwMode="auto">
+                    <a:xfrm>
+                      <a:off x="0" y="0"/>
+                      <a:ext cx="4610100" cy="3695700"/>
+                    </a:xfrm>
+                    <a:prstGeom prst="rect">
+                      <a:avLst/>
+                    </a:prstGeom>
+                    <a:noFill/>
+                    <a:ln w="9525">
+                      <a:noFill/>
+                      <a:headEnd/>
+                      <a:tailEnd/>
+                    </a:ln>
+                  </pic:spPr>
+                </pic:pic>
+              </a:graphicData>
+            </a:graphic>
+          </wp:inline>
+        </w:drawing>
+      </w:r>
+    </w:p>
+    <w:p>
+      <w:pPr>
+        <w:pStyle w:val="BodyText"/>
+      </w:pPr>
+      <w:r>
+        <w:rPr>
+          <w:b/>
+        </w:rPr>
+        <w:t xml:space="preserve">Figure 13</w:t>
+      </w:r>
+      <w:r>
+        <w:t xml:space="preserve"> </w:t>
+      </w:r>
+      <w:r>
+        <w:t xml:space="preserve">- Number of people initiating treatment per year by age group.</w:t>
+      </w:r>
+    </w:p>
+    <w:p>
+      <w:pPr>
+        <w:pStyle w:val="BodyText"/>
+      </w:pPr>
+      <w:r>
+        <w:drawing>
+          <wp:inline>
+            <wp:extent cx="4610100" cy="3695700"/>
+            <wp:effectExtent b="0" l="0" r="0" t="0"/>
+            <wp:docPr descr="" id="1" name="Picture"/>
+            <a:graphic>
+              <a:graphicData uri="http://schemas.openxmlformats.org/drawingml/2006/picture">
+                <pic:pic>
+                  <pic:nvPicPr>
+                    <pic:cNvPr descr="3-SummaryResults_files/figure-docx/Insert%20figure%2013-1.png" id="0" name="Picture"/>
+                    <pic:cNvPicPr>
+                      <a:picLocks noChangeArrowheads="1" noChangeAspect="1"/>
+                    </pic:cNvPicPr>
+                  </pic:nvPicPr>
+                  <pic:blipFill>
+                    <a:blip r:embed="rId38"/>
+                    <a:stretch>
+                      <a:fillRect/>
+                    </a:stretch>
+                  </pic:blipFill>
+                  <pic:spPr bwMode="auto">
+                    <a:xfrm>
+                      <a:off x="0" y="0"/>
+                      <a:ext cx="4610100" cy="3695700"/>
+                    </a:xfrm>
+                    <a:prstGeom prst="rect">
+                      <a:avLst/>
+                    </a:prstGeom>
+                    <a:noFill/>
+                    <a:ln w="9525">
+                      <a:noFill/>
+                      <a:headEnd/>
+                      <a:tailEnd/>
+                    </a:ln>
+                  </pic:spPr>
+                </pic:pic>
+              </a:graphicData>
+            </a:graphic>
+          </wp:inline>
+        </w:drawing>
+      </w:r>
+    </w:p>
+    <w:p>
+      <w:pPr>
+        <w:pStyle w:val="Heading3"/>
+      </w:pPr>
+      <w:bookmarkStart w:id="39" w:name="deaths"/>
+      <w:bookmarkEnd w:id="39"/>
+      <w:r>
+        <w:t xml:space="preserve">Deaths</w:t>
+      </w:r>
+    </w:p>
+    <w:p>
+      <w:pPr>
+        <w:pStyle w:val="FirstParagraph"/>
+      </w:pPr>
+      <w:r>
+        <w:rPr>
+          <w:b/>
+        </w:rPr>
+        <w:t xml:space="preserve">Figure 14</w:t>
+      </w:r>
+      <w:r>
+        <w:t xml:space="preserve"> </w:t>
+      </w:r>
+      <w:r>
+        <w:t xml:space="preserve">- Total number of deaths per year.</w:t>
+      </w:r>
+    </w:p>
+    <w:p>
+      <w:pPr>
+        <w:pStyle w:val="BodyText"/>
+      </w:pPr>
+      <w:r>
+        <w:drawing>
+          <wp:inline>
+            <wp:extent cx="4610100" cy="3695700"/>
+            <wp:effectExtent b="0" l="0" r="0" t="0"/>
+            <wp:docPr descr="" id="1" name="Picture"/>
+            <a:graphic>
+              <a:graphicData uri="http://schemas.openxmlformats.org/drawingml/2006/picture">
+                <pic:pic>
+                  <pic:nvPicPr>
+                    <pic:cNvPr descr="3-SummaryResults_files/figure-docx/Insert%20figure%2014-1.png" id="0" name="Picture"/>
+                    <pic:cNvPicPr>
+                      <a:picLocks noChangeArrowheads="1" noChangeAspect="1"/>
+                    </pic:cNvPicPr>
+                  </pic:nvPicPr>
+                  <pic:blipFill>
+                    <a:blip r:embed="rId40"/>
+                    <a:stretch>
+                      <a:fillRect/>
+                    </a:stretch>
+                  </pic:blipFill>
+                  <pic:spPr bwMode="auto">
+                    <a:xfrm>
+                      <a:off x="0" y="0"/>
+                      <a:ext cx="4610100" cy="3695700"/>
+                    </a:xfrm>
+                    <a:prstGeom prst="rect">
+                      <a:avLst/>
+                    </a:prstGeom>
+                    <a:noFill/>
+                    <a:ln w="9525">
+                      <a:noFill/>
+                      <a:headEnd/>
+                      <a:tailEnd/>
+                    </a:ln>
+                  </pic:spPr>
+                </pic:pic>
+              </a:graphicData>
+            </a:graphic>
+          </wp:inline>
+        </w:drawing>
+      </w:r>
+    </w:p>
+    <w:p>
+      <w:pPr>
+        <w:pStyle w:val="BodyText"/>
+      </w:pPr>
+      <w:r>
+        <w:rPr>
+          <w:b/>
+        </w:rPr>
+        <w:t xml:space="preserve">Figure 15</w:t>
+      </w:r>
+      <w:r>
+        <w:t xml:space="preserve"> </w:t>
+      </w:r>
+      <w:r>
+        <w:t xml:space="preserve">- Number of deaths per year by age group.</w:t>
+      </w:r>
+    </w:p>
+    <w:p>
+      <w:pPr>
+        <w:pStyle w:val="BodyText"/>
+      </w:pPr>
+      <w:r>
+        <w:drawing>
+          <wp:inline>
+            <wp:extent cx="4610100" cy="3695700"/>
+            <wp:effectExtent b="0" l="0" r="0" t="0"/>
+            <wp:docPr descr="" id="1" name="Picture"/>
+            <a:graphic>
+              <a:graphicData uri="http://schemas.openxmlformats.org/drawingml/2006/picture">
+                <pic:pic>
+                  <pic:nvPicPr>
+                    <pic:cNvPr descr="3-SummaryResults_files/figure-docx/Insert%20figure%2015-1.png" id="0" name="Picture"/>
+                    <pic:cNvPicPr>
+                      <a:picLocks noChangeArrowheads="1" noChangeAspect="1"/>
+                    </pic:cNvPicPr>
+                  </pic:nvPicPr>
+                  <pic:blipFill>
+                    <a:blip r:embed="rId41"/>
+                    <a:stretch>
+                      <a:fillRect/>
+                    </a:stretch>
+                  </pic:blipFill>
+                  <pic:spPr bwMode="auto">
+                    <a:xfrm>
+                      <a:off x="0" y="0"/>
+                      <a:ext cx="4610100" cy="3695700"/>
+                    </a:xfrm>
+                    <a:prstGeom prst="rect">
+                      <a:avLst/>
+                    </a:prstGeom>
+                    <a:noFill/>
+                    <a:ln w="9525">
+                      <a:noFill/>
+                      <a:headEnd/>
+                      <a:tailEnd/>
+                    </a:ln>
+                  </pic:spPr>
+                </pic:pic>
+              </a:graphicData>
+            </a:graphic>
+          </wp:inline>
+        </w:drawing>
+      </w:r>
+    </w:p>
+    <w:p>
+      <w:pPr>
+        <w:pStyle w:val="Heading3"/>
+      </w:pPr>
+      <w:bookmarkStart w:id="42" w:name="vaccination"/>
+      <w:bookmarkEnd w:id="42"/>
+      <w:r>
+        <w:t xml:space="preserve">Vaccination</w:t>
+      </w:r>
+    </w:p>
     <w:sectPr>
       <w:pgSz w:w="11906" w:h="16838"/>
       <w:pgMar w:top="1440" w:right="1440" w:bottom="1440" w:left="1440" w:header="708" w:footer="708" w:gutter="0"/>
@@ -584,7 +1254,7 @@
     </w:lvl>
   </w:abstractNum>
   <w:abstractNum w:abstractNumId="990">
-    <w:nsid w:val="71654859"/>
+    <w:nsid w:val="aa280bd0"/>
     <w:multiLevelType w:val="multilevel"/>
     <w:lvl w:ilvl="0">
       <w:numFmt w:val="bullet"/>

</xml_diff>

<commit_message>
Fixed some bugs in vaccination and plotting
</commit_message>
<xml_diff>
--- a/docs/Summary_results.docx
+++ b/docs/Summary_results.docx
@@ -8,14 +8,6 @@
       </w:pPr>
       <w:r>
         <w:t>Australia HBV Model Summary Results</w:t>
-      </w:r>
-    </w:p>
-    <w:p>
-      <w:pPr>
-        <w:jc w:val="center"/>
-      </w:pPr>
-      <w:r>
-        <w:t>Richard T. Gray</w:t>
       </w:r>
     </w:p>
     <w:p>
@@ -1064,8 +1056,14 @@
     <w:p>
       <w:pPr>
         <w:spacing w:before="0" w:after="200"/>
-      </w:pPr>
-      <w:r>
+        <w:rPr>
+          <w:b/>
+        </w:rPr>
+      </w:pPr>
+      <w:r>
+        <w:rPr>
+          <w:b/>
+        </w:rPr>
         <w:br w:type="page"/>
       </w:r>
     </w:p>
@@ -1074,8 +1072,14 @@
         <w:pStyle w:val="BodyText"/>
       </w:pPr>
       <w:r>
+        <w:rPr>
+          <w:b/>
+        </w:rPr>
         <w:lastRenderedPageBreak/>
-        <w:t>**Figure 14* - Incidence per 100,000 people by age group.</w:t>
+        <w:t>Figure 14</w:t>
+      </w:r>
+      <w:r>
+        <w:t xml:space="preserve"> - Incidence per 100,000 people by age group.</w:t>
       </w:r>
     </w:p>
     <w:p>
@@ -1221,8 +1225,6 @@
       <w:pPr>
         <w:pStyle w:val="BodyText"/>
       </w:pPr>
-      <w:bookmarkStart w:id="6" w:name="_GoBack"/>
-      <w:bookmarkEnd w:id="6"/>
       <w:r>
         <w:rPr>
           <w:b/>
@@ -1290,8 +1292,8 @@
       <w:pPr>
         <w:pStyle w:val="Heading3"/>
       </w:pPr>
-      <w:bookmarkStart w:id="7" w:name="deaths"/>
-      <w:bookmarkEnd w:id="7"/>
+      <w:bookmarkStart w:id="6" w:name="deaths"/>
+      <w:bookmarkEnd w:id="6"/>
       <w:r>
         <w:t>Deaths</w:t>
       </w:r>
@@ -1361,17 +1363,34 @@
     </w:p>
     <w:p>
       <w:pPr>
-        <w:pStyle w:val="BodyText"/>
-      </w:pPr>
-      <w:r>
-        <w:rPr>
-          <w:b/>
-        </w:rPr>
+        <w:spacing w:before="0" w:after="200"/>
+        <w:rPr>
+          <w:b/>
+        </w:rPr>
+      </w:pPr>
+      <w:r>
+        <w:rPr>
+          <w:b/>
+        </w:rPr>
+        <w:br w:type="page"/>
+      </w:r>
+    </w:p>
+    <w:p>
+      <w:pPr>
+        <w:pStyle w:val="BodyText"/>
+      </w:pPr>
+      <w:proofErr w:type="gramStart"/>
+      <w:r>
+        <w:rPr>
+          <w:b/>
+        </w:rPr>
+        <w:lastRenderedPageBreak/>
         <w:t>Figure 18</w:t>
       </w:r>
       <w:r>
         <w:t xml:space="preserve"> - Number of deaths per year by age group.</w:t>
       </w:r>
+      <w:proofErr w:type="gramEnd"/>
     </w:p>
     <w:p>
       <w:pPr>
@@ -1382,7 +1401,6 @@
           <w:noProof/>
           <w:lang w:val="en-AU" w:eastAsia="en-AU"/>
         </w:rPr>
-        <w:lastRenderedPageBreak/>
         <w:drawing>
           <wp:inline distT="0" distB="0" distL="0" distR="0">
             <wp:extent cx="4610100" cy="3695700"/>
@@ -1430,11 +1448,10 @@
       <w:pPr>
         <w:pStyle w:val="Heading3"/>
       </w:pPr>
-      <w:bookmarkStart w:id="8" w:name="vaccination"/>
+      <w:bookmarkStart w:id="7" w:name="vaccination"/>
+      <w:bookmarkStart w:id="8" w:name="_GoBack"/>
+      <w:bookmarkEnd w:id="7"/>
       <w:bookmarkEnd w:id="8"/>
-      <w:r>
-        <w:t>Vaccination</w:t>
-      </w:r>
     </w:p>
     <w:sectPr>
       <w:pgSz w:w="11906" w:h="16838"/>
@@ -1585,9 +1602,9 @@
     </w:lvl>
   </w:abstractNum>
   <w:abstractNum w:abstractNumId="1">
-    <w:nsid w:val="C3CBED9F"/>
+    <w:nsid w:val="D6CA823C"/>
     <w:multiLevelType w:val="multilevel"/>
-    <w:tmpl w:val="59823EB0"/>
+    <w:tmpl w:val="EF60C838"/>
     <w:lvl w:ilvl="0">
       <w:numFmt w:val="bullet"/>
       <w:lvlText w:val=" "/>

</xml_diff>